<commit_message>
[ADD]: add new pages to sales section
</commit_message>
<xml_diff>
--- a/docs/sales/change_your_quotation_layout.docx
+++ b/docs/sales/change_your_quotation_layout.docx
@@ -33,7 +33,7 @@
           <w:highlight w:val="white"/>
           <w:rtl w:val="0"/>
         </w:rPr>
-        <w:t xml:space="preserve">All the legal documents such as sales order or invoice required to be printed on the company letterhead with header and footer. You can choose a document layout from 4 different layouts available in Odoo according to your need. </w:t>
+        <w:t xml:space="preserve">All the legal documents such as sales order or invoice required to be printed on the company letterhead with header and footer. You can choose a document layout from 4 different layouts available in Odoo according to your need.</w:t>
       </w:r>
     </w:p>
     <w:p>
@@ -67,7 +67,7 @@
           <w:highlight w:val="white"/>
           <w:rtl w:val="0"/>
         </w:rPr>
-        <w:t xml:space="preserve">Let’s use the beautiful quotation layout.</w:t>
+        <w:t xml:space="preserve">Let’s switch to the beautiful layout. So, not only quotation but all the legal document will be printed with the same layout.</w:t>
       </w:r>
     </w:p>
     <w:p>

</xml_diff>